<commit_message>
fixed package issues and need help w reynolds number
</commit_message>
<xml_diff>
--- a/reports/008_writeup_09.25.2018.docx
+++ b/reports/008_writeup_09.25.2018.docx
@@ -3484,7 +3484,7 @@
               <w:jc w:val="right"/>
             </w:pPr>
             <w:r>
-              <w:t xml:space="preserve">0.0439982</w:t>
+              <w:t xml:space="preserve">0.0440</w:t>
             </w:r>
           </w:p>
         </w:tc>
@@ -3495,7 +3495,7 @@
               <w:jc w:val="right"/>
             </w:pPr>
             <w:r>
-              <w:t xml:space="preserve">11187.73</w:t>
+              <w:t xml:space="preserve">11200</w:t>
             </w:r>
           </w:p>
         </w:tc>
@@ -3530,7 +3530,7 @@
               <w:jc w:val="right"/>
             </w:pPr>
             <w:r>
-              <w:t xml:space="preserve">0.0383047</w:t>
+              <w:t xml:space="preserve">0.0383</w:t>
             </w:r>
           </w:p>
         </w:tc>
@@ -3541,7 +3541,7 @@
               <w:jc w:val="right"/>
             </w:pPr>
             <w:r>
-              <w:t xml:space="preserve">18646.21</w:t>
+              <w:t xml:space="preserve">18600</w:t>
             </w:r>
           </w:p>
         </w:tc>
@@ -3576,7 +3576,7 @@
               <w:jc w:val="right"/>
             </w:pPr>
             <w:r>
-              <w:t xml:space="preserve">0.0347399</w:t>
+              <w:t xml:space="preserve">0.0347</w:t>
             </w:r>
           </w:p>
         </w:tc>
@@ -3587,15 +3587,37 @@
               <w:jc w:val="right"/>
             </w:pPr>
             <w:r>
-              <w:t xml:space="preserve">26104.70</w:t>
+              <w:t xml:space="preserve">26100</w:t>
             </w:r>
           </w:p>
         </w:tc>
       </w:tr>
     </w:tbl>
     <w:p>
-      <w:pPr>
-        <w:pStyle w:val="BodyText"/>
+      <w:r>
+        <w:pict>
+          <v:rect style="width:0;height:1.5pt" o:hralign="center" o:hrstd="t" o:hr="t"/>
+        </w:pict>
+      </w:r>
+    </w:p>
+    <w:p>
+      <w:pPr>
+        <w:pStyle w:val="FirstParagraph"/>
+      </w:pPr>
+      <w:r>
+        <w:t xml:space="preserve">My reynolds numbers are off compared to the original report, are my reynolds numbers correct?</w:t>
+      </w:r>
+    </w:p>
+    <w:p>
+      <w:r>
+        <w:pict>
+          <v:rect style="width:0;height:1.5pt" o:hralign="center" o:hrstd="t" o:hr="t"/>
+        </w:pict>
+      </w:r>
+    </w:p>
+    <w:p>
+      <w:pPr>
+        <w:pStyle w:val="FirstParagraph"/>
       </w:pPr>
       <w:r>
         <w:t xml:space="preserve">We see that the lower flow rates yield lower Reynolds numbers and higher friction factors, consistent with expectations from the Moody chart.</w:t>
@@ -3798,7 +3820,7 @@
               <w:jc w:val="left"/>
             </w:pPr>
             <w:r>
-              <w:t xml:space="preserve">24.1%</w:t>
+              <w:t xml:space="preserve">23.9%</w:t>
             </w:r>
           </w:p>
         </w:tc>
@@ -4747,7 +4769,7 @@
     </w:lvl>
   </w:abstractNum>
   <w:abstractNum w:abstractNumId="990">
-    <w:nsid w:val="272e258d"/>
+    <w:nsid w:val="22a0b707"/>
     <w:multiLevelType w:val="multilevel"/>
     <w:lvl w:ilvl="0">
       <w:numFmt w:val="bullet"/>

</xml_diff>

<commit_message>
added pts to moody chart
</commit_message>
<xml_diff>
--- a/reports/008_writeup_09.25.2018.docx
+++ b/reports/008_writeup_09.25.2018.docx
@@ -79,7 +79,7 @@
         <w:pStyle w:val="Date"/>
       </w:pPr>
       <w:r>
-        <w:t xml:space="preserve">25</w:t>
+        <w:t xml:space="preserve">26</w:t>
       </w:r>
       <w:r>
         <w:t xml:space="preserve"> </w:t>
@@ -4769,7 +4769,7 @@
     </w:lvl>
   </w:abstractNum>
   <w:abstractNum w:abstractNumId="990">
-    <w:nsid w:val="22a0b707"/>
+    <w:nsid w:val="d2fb524a"/>
     <w:multiLevelType w:val="multilevel"/>
     <w:lvl w:ilvl="0">
       <w:numFmt w:val="bullet"/>

</xml_diff>